<commit_message>
modificando el informe y listo las diapositivas para la presentacion :-)
</commit_message>
<xml_diff>
--- a/manual/Informe.docx
+++ b/manual/Informe.docx
@@ -1353,8 +1353,6 @@
           <w:lang w:val="es-PE"/>
         </w:rPr>
       </w:pPr>
-      <w:bookmarkStart w:id="0" w:name="_GoBack"/>
-      <w:bookmarkEnd w:id="0"/>
     </w:p>
     <w:p>
       <w:pPr>
@@ -2602,7 +2600,27 @@
           <w:szCs w:val="22"/>
           <w:lang w:val="es-ES"/>
         </w:rPr>
-        <w:t xml:space="preserve"> con mysql en el cual se muestra todos los sitios turísticos que pose nuestra ciudad de Andahuaylas el cual optamos por esta opción ya q se presta </w:t>
+        <w:t xml:space="preserve"> con </w:t>
+      </w:r>
+      <w:proofErr w:type="spellStart"/>
+      <w:r>
+        <w:rPr>
+          <w:rFonts w:ascii="Arial" w:hAnsi="Arial" w:cs="Arial"/>
+          <w:sz w:val="22"/>
+          <w:szCs w:val="22"/>
+          <w:lang w:val="es-ES"/>
+        </w:rPr>
+        <w:t>mysql</w:t>
+      </w:r>
+      <w:proofErr w:type="spellEnd"/>
+      <w:r>
+        <w:rPr>
+          <w:rFonts w:ascii="Arial" w:hAnsi="Arial" w:cs="Arial"/>
+          <w:sz w:val="22"/>
+          <w:szCs w:val="22"/>
+          <w:lang w:val="es-ES"/>
+        </w:rPr>
+        <w:t xml:space="preserve"> en el cual se muestra todos los sitios turísticos que pose nuestra ciudad de Andahuaylas el cual optamos por esta opción ya q se presta </w:t>
       </w:r>
       <w:proofErr w:type="spellStart"/>
       <w:r>
@@ -2830,13 +2848,19 @@
         <w:spacing w:before="22" w:line="360" w:lineRule="auto"/>
         <w:jc w:val="both"/>
         <w:rPr>
+          <w:rFonts w:ascii="Arial" w:hAnsi="Arial" w:cs="Arial"/>
           <w:noProof/>
+          <w:sz w:val="22"/>
+          <w:szCs w:val="22"/>
           <w:lang w:val="es-ES" w:eastAsia="es-ES"/>
         </w:rPr>
       </w:pPr>
       <w:r>
         <w:rPr>
+          <w:rFonts w:ascii="Arial" w:hAnsi="Arial" w:cs="Arial"/>
           <w:noProof/>
+          <w:sz w:val="22"/>
+          <w:szCs w:val="22"/>
           <w:lang w:val="es-ES" w:eastAsia="es-ES"/>
         </w:rPr>
         <w:t>Al acceder ala web podremos ver un menu con varias opciones que esta con la caracteristica de los tres clik, el cual cada uno de las pestañas muestra la informacion necesaria.</w:t>
@@ -2847,13 +2871,19 @@
         <w:spacing w:before="22" w:line="360" w:lineRule="auto"/>
         <w:jc w:val="both"/>
         <w:rPr>
+          <w:rFonts w:ascii="Arial" w:hAnsi="Arial" w:cs="Arial"/>
           <w:noProof/>
+          <w:sz w:val="22"/>
+          <w:szCs w:val="22"/>
           <w:lang w:val="es-ES" w:eastAsia="es-ES"/>
         </w:rPr>
       </w:pPr>
       <w:r>
         <w:rPr>
+          <w:rFonts w:ascii="Arial" w:hAnsi="Arial" w:cs="Arial"/>
           <w:noProof/>
+          <w:sz w:val="22"/>
+          <w:szCs w:val="22"/>
           <w:lang w:val="es-ES" w:eastAsia="es-ES"/>
         </w:rPr>
         <w:t>Y en la parte de abajo los eventos que posteriormente se realizaran en la provincia de andahuaylas</w:t>
@@ -3031,28 +3061,37 @@
           <w:szCs w:val="22"/>
           <w:lang w:val="es-ES"/>
         </w:rPr>
-        <w:t xml:space="preserve">a servicios en centraremos las informaciones de esta manera el cual dándole un </w:t>
-      </w:r>
-      <w:proofErr w:type="spellStart"/>
-      <w:r>
-        <w:rPr>
-          <w:rFonts w:ascii="Arial" w:eastAsia="Cambria" w:hAnsi="Arial" w:cs="Arial"/>
-          <w:sz w:val="22"/>
-          <w:szCs w:val="22"/>
-          <w:lang w:val="es-ES"/>
-        </w:rPr>
-        <w:t>clik</w:t>
-      </w:r>
-      <w:proofErr w:type="spellEnd"/>
-      <w:r>
-        <w:rPr>
-          <w:rFonts w:ascii="Arial" w:eastAsia="Cambria" w:hAnsi="Arial" w:cs="Arial"/>
-          <w:sz w:val="22"/>
-          <w:szCs w:val="22"/>
-          <w:lang w:val="es-ES"/>
-        </w:rPr>
-        <w:t xml:space="preserve"> nos llevara a la información necesaria.</w:t>
-      </w:r>
+        <w:t>a servicios en centraremos las informaciones de est</w:t>
+      </w:r>
+      <w:r>
+        <w:rPr>
+          <w:rFonts w:ascii="Arial" w:eastAsia="Cambria" w:hAnsi="Arial" w:cs="Arial"/>
+          <w:sz w:val="22"/>
+          <w:szCs w:val="22"/>
+          <w:lang w:val="es-ES"/>
+        </w:rPr>
+        <w:t>a manera el cual dándole un clic</w:t>
+      </w:r>
+      <w:r>
+        <w:rPr>
+          <w:rFonts w:ascii="Arial" w:eastAsia="Cambria" w:hAnsi="Arial" w:cs="Arial"/>
+          <w:sz w:val="22"/>
+          <w:szCs w:val="22"/>
+          <w:lang w:val="es-ES"/>
+        </w:rPr>
+        <w:t xml:space="preserve"> nos llevara a la </w:t>
+      </w:r>
+      <w:bookmarkStart w:id="0" w:name="_GoBack"/>
+      <w:r>
+        <w:rPr>
+          <w:rFonts w:ascii="Arial" w:eastAsia="Cambria" w:hAnsi="Arial" w:cs="Arial"/>
+          <w:sz w:val="22"/>
+          <w:szCs w:val="22"/>
+          <w:lang w:val="es-ES"/>
+        </w:rPr>
+        <w:t>información necesaria.</w:t>
+      </w:r>
+      <w:bookmarkEnd w:id="0"/>
     </w:p>
     <w:p>
       <w:pPr>
@@ -3286,6 +3325,7 @@
           <w:szCs w:val="22"/>
           <w:lang w:val="es-ES" w:eastAsia="es-ES"/>
         </w:rPr>
+        <w:lastRenderedPageBreak/>
         <w:drawing>
           <wp:inline distT="0" distB="0" distL="0" distR="0">
             <wp:extent cx="4265853" cy="2406770"/>
@@ -3633,6 +3673,7 @@
           <w:szCs w:val="22"/>
           <w:lang w:val="es-ES" w:eastAsia="es-ES"/>
         </w:rPr>
+        <w:lastRenderedPageBreak/>
         <w:drawing>
           <wp:inline distT="0" distB="0" distL="0" distR="0">
             <wp:extent cx="4295954" cy="2725947"/>
@@ -3716,14 +3757,13 @@
           <w:szCs w:val="22"/>
           <w:lang w:val="es-ES"/>
         </w:rPr>
-        <w:lastRenderedPageBreak/>
         <w:t xml:space="preserve">OPCIÓN TRANSPORTE </w:t>
       </w:r>
     </w:p>
     <w:p>
       <w:pPr>
         <w:spacing w:before="22" w:line="360" w:lineRule="auto"/>
-        <w:jc w:val="center"/>
+        <w:jc w:val="both"/>
         <w:rPr>
           <w:rFonts w:ascii="Arial" w:eastAsia="Cambria" w:hAnsi="Arial" w:cs="Arial"/>
           <w:sz w:val="22"/>
@@ -3969,6 +4009,7 @@
           <w:szCs w:val="22"/>
           <w:lang w:val="es-ES"/>
         </w:rPr>
+        <w:lastRenderedPageBreak/>
         <w:t xml:space="preserve">Los códigos </w:t>
       </w:r>
       <w:proofErr w:type="spellStart"/>
@@ -4551,6 +4592,7 @@
           <w:szCs w:val="22"/>
           <w:lang w:val="es-ES" w:eastAsia="es-ES"/>
         </w:rPr>
+        <w:lastRenderedPageBreak/>
         <w:drawing>
           <wp:inline distT="0" distB="0" distL="0" distR="0" wp14:anchorId="772E5200" wp14:editId="470CD3CB">
             <wp:extent cx="3786996" cy="4635706"/>
@@ -4796,6 +4838,7 @@
           <w:szCs w:val="22"/>
           <w:lang w:val="es-ES"/>
         </w:rPr>
+        <w:lastRenderedPageBreak/>
         <w:t xml:space="preserve">Es todo un sistema versión 0.1 que aún falta muchas cosas pero para su inicio cumple todo lo básico y cumpliendo con la información necesaria mostrada al mundo y a su </w:t>
       </w:r>
       <w:r>
@@ -5118,7 +5161,7 @@
     </w:pPr>
     <w:r>
       <w:pict>
-        <v:group id="_x0000_s2049" style="position:absolute;margin-left:51.15pt;margin-top:5.4pt;width:514.2pt;height:56.7pt;z-index:-8417;mso-position-horizontal-relative:page;mso-position-vertical-relative:page" coordorigin="1023,108" coordsize="10284,1134">
+        <v:group id="_x0000_s2049" style="position:absolute;margin-left:51.15pt;margin-top:5.4pt;width:514.2pt;height:56.7pt;z-index:-251658240;mso-position-horizontal-relative:page;mso-position-vertical-relative:page" coordorigin="1023,108" coordsize="10284,1134">
           <v:shapetype id="_x0000_t75" coordsize="21600,21600" o:spt="75" o:preferrelative="t" path="m@4@5l@4@11@9@11@9@5xe" filled="f" stroked="f">
             <v:stroke joinstyle="miter"/>
             <v:formulas>
@@ -7899,6 +7942,7 @@
     <w:rsidRoot w:val="000D1621"/>
     <w:rsid w:val="000D1621"/>
     <w:rsid w:val="002B57DF"/>
+    <w:rsid w:val="00727F03"/>
   </w:rsids>
   <m:mathPr>
     <m:mathFont m:val="Cambria Math"/>
@@ -8611,7 +8655,7 @@
 </file>
 
 <file path=customXml/itemProps1.xml><?xml version="1.0" encoding="utf-8"?>
-<ds:datastoreItem xmlns:ds="http://schemas.openxmlformats.org/officeDocument/2006/customXml" ds:itemID="{7095CB1C-9644-4541-AECB-B9DB611FE2C7}">
+<ds:datastoreItem xmlns:ds="http://schemas.openxmlformats.org/officeDocument/2006/customXml" ds:itemID="{CF6D6513-30A9-4156-8CF8-E177557164C1}">
   <ds:schemaRefs>
     <ds:schemaRef ds:uri="http://schemas.openxmlformats.org/officeDocument/2006/bibliography"/>
   </ds:schemaRefs>

</xml_diff>